<commit_message>
I added a few test.
I started adding tests. There are still a lot of work on this tomorrow
will continue.
</commit_message>
<xml_diff>
--- a/BullsAndCowsExpectations.docx
+++ b/BullsAndCowsExpectations.docx
@@ -404,7 +404,19 @@
           <w:szCs w:val="24"/>
           <w:highlight w:val="yellow"/>
         </w:rPr>
-        <w:t>– the project should fulfill correctly the requirements and to behave correctly in all possible use cases. This means that all bugs or other problems in the project (e.g. performance or usability issues) should be fixed and any unfinished or missing functionality should be completed.</w:t>
+        <w:t>– the project should fulfill correctly the requirements and to behave correctly in all possible use cases. This means that all bugs or other problems in the project (e.g. performance or usability issues) should be fixed and any unfinished or missing funct</w:t>
+      </w:r>
+      <w:bookmarkStart w:id="0" w:name="_GoBack"/>
+      <w:bookmarkEnd w:id="0"/>
+      <w:r>
+        <w:rPr>
+          <w:rFonts w:ascii="Helvetica" w:eastAsia="Times New Roman" w:hAnsi="Helvetica" w:cs="Helvetica"/>
+          <w:color w:val="333333"/>
+          <w:sz w:val="24"/>
+          <w:szCs w:val="24"/>
+          <w:highlight w:val="yellow"/>
+        </w:rPr>
+        <w:t>ionality should be completed.</w:t>
       </w:r>
       <w:r>
         <w:rPr>
@@ -421,9 +433,19 @@
           <w:color w:val="333333"/>
           <w:sz w:val="24"/>
           <w:szCs w:val="24"/>
+          <w:highlight w:val="yellow"/>
+        </w:rPr>
+        <w:t xml:space="preserve">The code should </w:t>
+      </w:r>
+      <w:r>
+        <w:rPr>
+          <w:rFonts w:ascii="Helvetica" w:eastAsia="Times New Roman" w:hAnsi="Helvetica" w:cs="Helvetica"/>
+          <w:color w:val="333333"/>
+          <w:sz w:val="24"/>
+          <w:szCs w:val="24"/>
           <w:highlight w:val="red"/>
         </w:rPr>
-        <w:t>The code should be very well tested with properly designed unit tests.</w:t>
+        <w:t>be very well tested with properly designed unit tests.</w:t>
       </w:r>
     </w:p>
     <w:p>
@@ -569,8 +591,6 @@
         </w:rPr>
         <w:t>, aggregate, bridge, composite, decorator, extensibility, façade, etc…)</w:t>
       </w:r>
-      <w:bookmarkStart w:id="0" w:name="_GoBack"/>
-      <w:bookmarkEnd w:id="0"/>
     </w:p>
     <w:p>
       <w:pPr>

</xml_diff>